<commit_message>
Excel and updated Word docs
</commit_message>
<xml_diff>
--- a/Homework1/Kickstarter Campaigns thoughts.docx
+++ b/Homework1/Kickstarter Campaigns thoughts.docx
@@ -249,8 +249,16 @@
         <w:rPr>
           <w:rFonts w:ascii="Calibri" w:hAnsi="Calibri" w:cs="Calibri"/>
         </w:rPr>
-        <w:t>Success (or fail, or canceled) rates by goal</w:t>
-      </w:r>
+        <w:t xml:space="preserve">Success (or fail, or canceled) rates by </w:t>
+      </w:r>
+      <w:r>
+        <w:rPr>
+          <w:rFonts w:ascii="Calibri" w:hAnsi="Calibri" w:cs="Calibri"/>
+        </w:rPr>
+        <w:t>quarter</w:t>
+      </w:r>
+      <w:bookmarkStart w:id="0" w:name="_GoBack"/>
+      <w:bookmarkEnd w:id="0"/>
     </w:p>
     <w:p>
       <w:pPr>
@@ -309,10 +317,7 @@
         <w:t>Success (or fail, or canceled) by launch date (compared to economic growth, or unemployment, or consumer sentiment)</w:t>
       </w:r>
     </w:p>
-    <w:p>
-      <w:bookmarkStart w:id="0" w:name="_GoBack"/>
-      <w:bookmarkEnd w:id="0"/>
-    </w:p>
+    <w:p/>
     <w:sectPr>
       <w:pgSz w:w="12240" w:h="15840"/>
       <w:pgMar w:top="1440" w:right="1440" w:bottom="1440" w:left="1440" w:header="720" w:footer="720" w:gutter="0"/>
@@ -669,27 +674,9 @@
   </w:num>
   <w:num w:numId="2">
     <w:abstractNumId w:val="1"/>
-    <w:lvlOverride w:ilvl="0"/>
-    <w:lvlOverride w:ilvl="1"/>
-    <w:lvlOverride w:ilvl="2"/>
-    <w:lvlOverride w:ilvl="3"/>
-    <w:lvlOverride w:ilvl="4"/>
-    <w:lvlOverride w:ilvl="5"/>
-    <w:lvlOverride w:ilvl="6"/>
-    <w:lvlOverride w:ilvl="7"/>
-    <w:lvlOverride w:ilvl="8"/>
   </w:num>
   <w:num w:numId="3">
     <w:abstractNumId w:val="2"/>
-    <w:lvlOverride w:ilvl="0"/>
-    <w:lvlOverride w:ilvl="1"/>
-    <w:lvlOverride w:ilvl="2"/>
-    <w:lvlOverride w:ilvl="3"/>
-    <w:lvlOverride w:ilvl="4"/>
-    <w:lvlOverride w:ilvl="5"/>
-    <w:lvlOverride w:ilvl="6"/>
-    <w:lvlOverride w:ilvl="7"/>
-    <w:lvlOverride w:ilvl="8"/>
   </w:num>
 </w:numbering>
 </file>

</xml_diff>